<commit_message>
segundo commit del archivo .doc
</commit_message>
<xml_diff>
--- a/Segunda Entrega/Clase 10- Sistemas Operativos/Alumnos/sanchez_diego/UsoUbuntu_Clase10.docx
+++ b/Segunda Entrega/Clase 10- Sistemas Operativos/Alumnos/sanchez_diego/UsoUbuntu_Clase10.docx
@@ -8,9 +8,9 @@
           <w:noProof/>
         </w:rPr>
         <w:drawing>
-          <wp:inline distT="0" distB="0" distL="0" distR="0" wp14:anchorId="181B951D" wp14:editId="7534419D">
-            <wp:extent cx="3933825" cy="2981325"/>
-            <wp:effectExtent l="0" t="0" r="9525" b="9525"/>
+          <wp:inline distT="0" distB="0" distL="0" distR="0" wp14:anchorId="3DA48C95" wp14:editId="7CE6E473">
+            <wp:extent cx="4078432" cy="2990850"/>
+            <wp:effectExtent l="0" t="0" r="0" b="0"/>
             <wp:docPr id="1" name="Picture 1"/>
             <wp:cNvGraphicFramePr>
               <a:graphicFrameLocks xmlns:a="http://schemas.openxmlformats.org/drawingml/2006/main" noChangeAspect="1"/>
@@ -31,7 +31,7 @@
                   <pic:spPr>
                     <a:xfrm>
                       <a:off x="0" y="0"/>
-                      <a:ext cx="3933825" cy="2981325"/>
+                      <a:ext cx="4081559" cy="2993143"/>
                     </a:xfrm>
                     <a:prstGeom prst="rect">
                       <a:avLst/>
@@ -60,42 +60,8 @@
         <w:rPr>
           <w:lang w:val="es-ES"/>
         </w:rPr>
-        <w:t xml:space="preserve">En este caso no </w:t>
+        <w:t>parece ser una función similar a ls o dir de bash. La primera vez que lo corri no logre ver todo, recién al cerrar y volver a abrir pude ver todo lo que mostraba el comando.</w:t>
       </w:r>
-      <w:r>
-        <w:rPr>
-          <w:lang w:val="es-ES"/>
-        </w:rPr>
-        <w:t xml:space="preserve">veo para que sirve esta la función del comando </w:t>
-      </w:r>
-      <w:proofErr w:type="spellStart"/>
-      <w:r>
-        <w:rPr>
-          <w:lang w:val="es-ES"/>
-        </w:rPr>
-        <w:t>df</w:t>
-      </w:r>
-      <w:proofErr w:type="spellEnd"/>
-      <w:r>
-        <w:rPr>
-          <w:lang w:val="es-ES"/>
-        </w:rPr>
-        <w:t>, ni se cual sería en el sistema operativo actual</w:t>
-      </w:r>
-    </w:p>
-    <w:p>
-      <w:pPr>
-        <w:rPr>
-          <w:lang w:val="es-ES"/>
-        </w:rPr>
-      </w:pPr>
-    </w:p>
-    <w:p>
-      <w:pPr>
-        <w:rPr>
-          <w:lang w:val="es-ES"/>
-        </w:rPr>
-      </w:pPr>
     </w:p>
     <w:p>
       <w:r>
@@ -149,55 +115,13 @@
         <w:rPr>
           <w:lang w:val="es-ES"/>
         </w:rPr>
-        <w:t xml:space="preserve">TOP: se parece a el </w:t>
-      </w:r>
-      <w:proofErr w:type="spellStart"/>
-      <w:r>
-        <w:rPr>
-          <w:lang w:val="es-ES"/>
-        </w:rPr>
-        <w:t>task</w:t>
-      </w:r>
-      <w:proofErr w:type="spellEnd"/>
-      <w:r>
-        <w:rPr>
-          <w:lang w:val="es-ES"/>
-        </w:rPr>
-        <w:t xml:space="preserve"> manager de </w:t>
-      </w:r>
-      <w:proofErr w:type="spellStart"/>
-      <w:r>
-        <w:rPr>
-          <w:lang w:val="es-ES"/>
-        </w:rPr>
-        <w:t>Window</w:t>
-      </w:r>
-      <w:proofErr w:type="spellEnd"/>
-      <w:r>
-        <w:rPr>
-          <w:lang w:val="es-ES"/>
-        </w:rPr>
-        <w:t>, si bien</w:t>
+        <w:t>TOP: se parece a el task manager de Window, si bien</w:t>
       </w:r>
       <w:r>
         <w:rPr>
           <w:lang w:val="es-ES"/>
         </w:rPr>
-        <w:t xml:space="preserve"> no veo que funcionalidad pueda tener, una vez que corrí este comando no pude hacer mas nada que cerrar con la cruz de arriba y dar </w:t>
-      </w:r>
-      <w:proofErr w:type="spellStart"/>
-      <w:r>
-        <w:rPr>
-          <w:lang w:val="es-ES"/>
-        </w:rPr>
-        <w:t>poweroff</w:t>
-      </w:r>
-      <w:proofErr w:type="spellEnd"/>
-      <w:r>
-        <w:rPr>
-          <w:lang w:val="es-ES"/>
-        </w:rPr>
-        <w:t xml:space="preserve"> ya que no encontré la forma de seguir escribiendo comandos.</w:t>
+        <w:t xml:space="preserve"> no veo que funcionalidad pueda tener, una vez que corrí este comando no pude hacer mas nada que cerrar con la cruz de arriba y dar poweroff ya que no encontré la forma de seguir escribiendo comandos.</w:t>
       </w:r>
     </w:p>
     <w:sectPr>

</xml_diff>